<commit_message>
Creando API y Backend Controlladores
Incluye el localContext e instalacion de entityframework
</commit_message>
<xml_diff>
--- a/Sales.docx
+++ b/Sales.docx
@@ -703,18 +703,1993 @@
     </w:p>
     <w:p>
       <w:pPr>
-        <w:ind w:left="360"/>
-        <w:rPr>
-          <w:rFonts w:cstheme="minorHAnsi"/>
+        <w:rPr>
+          <w:rFonts w:cstheme="minorHAnsi"/>
+          <w:sz w:val="19"/>
+          <w:szCs w:val="19"/>
+        </w:rPr>
+      </w:pPr>
+    </w:p>
+    <w:p>
+      <w:pPr>
+        <w:rPr>
+          <w:rFonts w:cstheme="minorHAnsi"/>
+          <w:sz w:val="19"/>
+          <w:szCs w:val="19"/>
+        </w:rPr>
+      </w:pPr>
+      <w:r>
+        <w:rPr>
+          <w:rFonts w:cstheme="minorHAnsi"/>
+          <w:sz w:val="19"/>
+          <w:szCs w:val="19"/>
+        </w:rPr>
+        <w:t>/*</w:t>
+      </w:r>
+      <w:proofErr w:type="gramStart"/>
+      <w:r>
+        <w:rPr>
+          <w:rFonts w:cstheme="minorHAnsi"/>
+          <w:sz w:val="19"/>
+          <w:szCs w:val="19"/>
+        </w:rPr>
+        <w:t>vamos</w:t>
+      </w:r>
+      <w:proofErr w:type="gramEnd"/>
+      <w:r>
+        <w:rPr>
+          <w:rFonts w:cstheme="minorHAnsi"/>
+          <w:sz w:val="19"/>
+          <w:szCs w:val="19"/>
+        </w:rPr>
+        <w:t xml:space="preserve"> a correr por defecto el </w:t>
+      </w:r>
+      <w:proofErr w:type="spellStart"/>
+      <w:r>
+        <w:rPr>
+          <w:rFonts w:cstheme="minorHAnsi"/>
+          <w:sz w:val="19"/>
+          <w:szCs w:val="19"/>
+        </w:rPr>
+        <w:t>bakcend</w:t>
+      </w:r>
+      <w:proofErr w:type="spellEnd"/>
+      <w:r>
+        <w:rPr>
+          <w:rFonts w:cstheme="minorHAnsi"/>
+          <w:sz w:val="19"/>
+          <w:szCs w:val="19"/>
+        </w:rPr>
+        <w:t xml:space="preserve"> para poder  continuar*/</w:t>
+      </w:r>
+    </w:p>
+    <w:p>
+      <w:pPr>
+        <w:rPr>
+          <w:rFonts w:cstheme="minorHAnsi"/>
+          <w:sz w:val="19"/>
+          <w:szCs w:val="19"/>
+        </w:rPr>
+      </w:pPr>
+      <w:r>
+        <w:rPr>
+          <w:rFonts w:cstheme="minorHAnsi"/>
+          <w:sz w:val="19"/>
+          <w:szCs w:val="19"/>
+        </w:rPr>
+        <w:t xml:space="preserve">Para configurar el tipo de contraseña en el archivo </w:t>
+      </w:r>
+      <w:proofErr w:type="spellStart"/>
+      <w:r>
+        <w:rPr>
+          <w:rFonts w:cstheme="minorHAnsi"/>
+          <w:sz w:val="19"/>
+          <w:szCs w:val="19"/>
+        </w:rPr>
+        <w:t>IdentityConfig.cs</w:t>
+      </w:r>
+      <w:proofErr w:type="spellEnd"/>
+      <w:r>
+        <w:rPr>
+          <w:rFonts w:cstheme="minorHAnsi"/>
+          <w:sz w:val="19"/>
+          <w:szCs w:val="19"/>
+        </w:rPr>
+        <w:t xml:space="preserve"> podemos cambiar los requerimientos para la contraseña.</w:t>
+      </w:r>
+    </w:p>
+    <w:p>
+      <w:pPr>
+        <w:autoSpaceDE w:val="0"/>
+        <w:autoSpaceDN w:val="0"/>
+        <w:adjustRightInd w:val="0"/>
+        <w:spacing w:after="0" w:line="240" w:lineRule="auto"/>
+        <w:rPr>
+          <w:rFonts w:ascii="Consolas" w:hAnsi="Consolas" w:cs="Consolas"/>
+          <w:color w:val="000000"/>
+          <w:sz w:val="19"/>
+          <w:szCs w:val="19"/>
+        </w:rPr>
+      </w:pPr>
+      <w:r>
+        <w:rPr>
+          <w:rFonts w:ascii="Consolas" w:hAnsi="Consolas" w:cs="Consolas"/>
+          <w:color w:val="008000"/>
+          <w:sz w:val="19"/>
+          <w:szCs w:val="19"/>
+        </w:rPr>
+        <w:t xml:space="preserve">// Configure </w:t>
+      </w:r>
+      <w:proofErr w:type="spellStart"/>
+      <w:r>
+        <w:rPr>
+          <w:rFonts w:ascii="Consolas" w:hAnsi="Consolas" w:cs="Consolas"/>
+          <w:color w:val="008000"/>
+          <w:sz w:val="19"/>
+          <w:szCs w:val="19"/>
+        </w:rPr>
+        <w:t>validation</w:t>
+      </w:r>
+      <w:proofErr w:type="spellEnd"/>
+      <w:r>
+        <w:rPr>
+          <w:rFonts w:ascii="Consolas" w:hAnsi="Consolas" w:cs="Consolas"/>
+          <w:color w:val="008000"/>
+          <w:sz w:val="19"/>
+          <w:szCs w:val="19"/>
+        </w:rPr>
+        <w:t xml:space="preserve"> </w:t>
+      </w:r>
+      <w:proofErr w:type="spellStart"/>
+      <w:r>
+        <w:rPr>
+          <w:rFonts w:ascii="Consolas" w:hAnsi="Consolas" w:cs="Consolas"/>
+          <w:color w:val="008000"/>
+          <w:sz w:val="19"/>
+          <w:szCs w:val="19"/>
+        </w:rPr>
+        <w:t>logic</w:t>
+      </w:r>
+      <w:proofErr w:type="spellEnd"/>
+      <w:r>
+        <w:rPr>
+          <w:rFonts w:ascii="Consolas" w:hAnsi="Consolas" w:cs="Consolas"/>
+          <w:color w:val="008000"/>
+          <w:sz w:val="19"/>
+          <w:szCs w:val="19"/>
+        </w:rPr>
+        <w:t xml:space="preserve"> </w:t>
+      </w:r>
+      <w:proofErr w:type="spellStart"/>
+      <w:r>
+        <w:rPr>
+          <w:rFonts w:ascii="Consolas" w:hAnsi="Consolas" w:cs="Consolas"/>
+          <w:color w:val="008000"/>
+          <w:sz w:val="19"/>
+          <w:szCs w:val="19"/>
+        </w:rPr>
+        <w:t>for</w:t>
+      </w:r>
+      <w:proofErr w:type="spellEnd"/>
+      <w:r>
+        <w:rPr>
+          <w:rFonts w:ascii="Consolas" w:hAnsi="Consolas" w:cs="Consolas"/>
+          <w:color w:val="008000"/>
+          <w:sz w:val="19"/>
+          <w:szCs w:val="19"/>
+        </w:rPr>
+        <w:t xml:space="preserve"> </w:t>
+      </w:r>
+      <w:proofErr w:type="spellStart"/>
+      <w:r>
+        <w:rPr>
+          <w:rFonts w:ascii="Consolas" w:hAnsi="Consolas" w:cs="Consolas"/>
+          <w:color w:val="008000"/>
+          <w:sz w:val="19"/>
+          <w:szCs w:val="19"/>
+        </w:rPr>
+        <w:t>passwords</w:t>
+      </w:r>
+      <w:proofErr w:type="spellEnd"/>
+    </w:p>
+    <w:p>
+      <w:pPr>
+        <w:autoSpaceDE w:val="0"/>
+        <w:autoSpaceDN w:val="0"/>
+        <w:adjustRightInd w:val="0"/>
+        <w:spacing w:after="0" w:line="240" w:lineRule="auto"/>
+        <w:rPr>
+          <w:rFonts w:ascii="Consolas" w:hAnsi="Consolas" w:cs="Consolas"/>
+          <w:color w:val="000000"/>
+          <w:sz w:val="19"/>
+          <w:szCs w:val="19"/>
+        </w:rPr>
+      </w:pPr>
+      <w:r>
+        <w:rPr>
+          <w:rFonts w:ascii="Consolas" w:hAnsi="Consolas" w:cs="Consolas"/>
+          <w:color w:val="000000"/>
+          <w:sz w:val="19"/>
+          <w:szCs w:val="19"/>
+        </w:rPr>
+        <w:t xml:space="preserve">            </w:t>
+      </w:r>
+      <w:proofErr w:type="spellStart"/>
+      <w:r>
+        <w:rPr>
+          <w:rFonts w:ascii="Consolas" w:hAnsi="Consolas" w:cs="Consolas"/>
+          <w:color w:val="000000"/>
+          <w:sz w:val="19"/>
+          <w:szCs w:val="19"/>
+        </w:rPr>
+        <w:t>manager.PasswordValidator</w:t>
+      </w:r>
+      <w:proofErr w:type="spellEnd"/>
+      <w:r>
+        <w:rPr>
+          <w:rFonts w:ascii="Consolas" w:hAnsi="Consolas" w:cs="Consolas"/>
+          <w:color w:val="000000"/>
+          <w:sz w:val="19"/>
+          <w:szCs w:val="19"/>
+        </w:rPr>
+        <w:t xml:space="preserve"> = </w:t>
+      </w:r>
+      <w:r>
+        <w:rPr>
+          <w:rFonts w:ascii="Consolas" w:hAnsi="Consolas" w:cs="Consolas"/>
+          <w:color w:val="0000FF"/>
+          <w:sz w:val="19"/>
+          <w:szCs w:val="19"/>
+        </w:rPr>
+        <w:t>new</w:t>
+      </w:r>
+      <w:r>
+        <w:rPr>
+          <w:rFonts w:ascii="Consolas" w:hAnsi="Consolas" w:cs="Consolas"/>
+          <w:color w:val="000000"/>
+          <w:sz w:val="19"/>
+          <w:szCs w:val="19"/>
+        </w:rPr>
+        <w:t xml:space="preserve"> </w:t>
+      </w:r>
+      <w:proofErr w:type="spellStart"/>
+      <w:r>
+        <w:rPr>
+          <w:rFonts w:ascii="Consolas" w:hAnsi="Consolas" w:cs="Consolas"/>
+          <w:color w:val="000000"/>
+          <w:sz w:val="19"/>
+          <w:szCs w:val="19"/>
+        </w:rPr>
+        <w:t>PasswordValidator</w:t>
+      </w:r>
+      <w:proofErr w:type="spellEnd"/>
+    </w:p>
+    <w:p>
+      <w:pPr>
+        <w:autoSpaceDE w:val="0"/>
+        <w:autoSpaceDN w:val="0"/>
+        <w:adjustRightInd w:val="0"/>
+        <w:spacing w:after="0" w:line="240" w:lineRule="auto"/>
+        <w:rPr>
+          <w:rFonts w:ascii="Consolas" w:hAnsi="Consolas" w:cs="Consolas"/>
+          <w:color w:val="000000"/>
+          <w:sz w:val="19"/>
+          <w:szCs w:val="19"/>
+        </w:rPr>
+      </w:pPr>
+      <w:r>
+        <w:rPr>
+          <w:rFonts w:ascii="Consolas" w:hAnsi="Consolas" w:cs="Consolas"/>
+          <w:color w:val="000000"/>
+          <w:sz w:val="19"/>
+          <w:szCs w:val="19"/>
+        </w:rPr>
+        <w:t xml:space="preserve">            {</w:t>
+      </w:r>
+    </w:p>
+    <w:p>
+      <w:pPr>
+        <w:autoSpaceDE w:val="0"/>
+        <w:autoSpaceDN w:val="0"/>
+        <w:adjustRightInd w:val="0"/>
+        <w:spacing w:after="0" w:line="240" w:lineRule="auto"/>
+        <w:rPr>
+          <w:rFonts w:ascii="Consolas" w:hAnsi="Consolas" w:cs="Consolas"/>
+          <w:color w:val="000000"/>
+          <w:sz w:val="19"/>
+          <w:szCs w:val="19"/>
+        </w:rPr>
+      </w:pPr>
+      <w:r>
+        <w:rPr>
+          <w:rFonts w:ascii="Consolas" w:hAnsi="Consolas" w:cs="Consolas"/>
+          <w:color w:val="000000"/>
+          <w:sz w:val="19"/>
+          <w:szCs w:val="19"/>
+        </w:rPr>
+        <w:t xml:space="preserve">                </w:t>
+      </w:r>
+      <w:proofErr w:type="spellStart"/>
+      <w:r>
+        <w:rPr>
+          <w:rFonts w:ascii="Consolas" w:hAnsi="Consolas" w:cs="Consolas"/>
+          <w:color w:val="000000"/>
+          <w:sz w:val="19"/>
+          <w:szCs w:val="19"/>
+        </w:rPr>
+        <w:t>RequiredLength</w:t>
+      </w:r>
+      <w:proofErr w:type="spellEnd"/>
+      <w:r>
+        <w:rPr>
+          <w:rFonts w:ascii="Consolas" w:hAnsi="Consolas" w:cs="Consolas"/>
+          <w:color w:val="000000"/>
+          <w:sz w:val="19"/>
+          <w:szCs w:val="19"/>
+        </w:rPr>
+        <w:t xml:space="preserve"> = 6,</w:t>
+      </w:r>
+    </w:p>
+    <w:p>
+      <w:pPr>
+        <w:autoSpaceDE w:val="0"/>
+        <w:autoSpaceDN w:val="0"/>
+        <w:adjustRightInd w:val="0"/>
+        <w:spacing w:after="0" w:line="240" w:lineRule="auto"/>
+        <w:rPr>
+          <w:rFonts w:ascii="Consolas" w:hAnsi="Consolas" w:cs="Consolas"/>
+          <w:color w:val="000000"/>
+          <w:sz w:val="19"/>
+          <w:szCs w:val="19"/>
+        </w:rPr>
+      </w:pPr>
+      <w:r>
+        <w:rPr>
+          <w:rFonts w:ascii="Consolas" w:hAnsi="Consolas" w:cs="Consolas"/>
+          <w:color w:val="000000"/>
+          <w:sz w:val="19"/>
+          <w:szCs w:val="19"/>
+        </w:rPr>
+        <w:t xml:space="preserve">                </w:t>
+      </w:r>
+      <w:proofErr w:type="spellStart"/>
+      <w:r>
+        <w:rPr>
+          <w:rFonts w:ascii="Consolas" w:hAnsi="Consolas" w:cs="Consolas"/>
+          <w:color w:val="000000"/>
+          <w:sz w:val="19"/>
+          <w:szCs w:val="19"/>
+        </w:rPr>
+        <w:t>RequireNonLetterOrDigit</w:t>
+      </w:r>
+      <w:proofErr w:type="spellEnd"/>
+      <w:r>
+        <w:rPr>
+          <w:rFonts w:ascii="Consolas" w:hAnsi="Consolas" w:cs="Consolas"/>
+          <w:color w:val="000000"/>
+          <w:sz w:val="19"/>
+          <w:szCs w:val="19"/>
+        </w:rPr>
+        <w:t xml:space="preserve"> = </w:t>
+      </w:r>
+      <w:r>
+        <w:rPr>
+          <w:rFonts w:ascii="Consolas" w:hAnsi="Consolas" w:cs="Consolas"/>
+          <w:color w:val="0000FF"/>
+          <w:sz w:val="19"/>
+          <w:szCs w:val="19"/>
+        </w:rPr>
+        <w:t>true</w:t>
+      </w:r>
+      <w:r>
+        <w:rPr>
+          <w:rFonts w:ascii="Consolas" w:hAnsi="Consolas" w:cs="Consolas"/>
+          <w:color w:val="000000"/>
+          <w:sz w:val="19"/>
+          <w:szCs w:val="19"/>
+        </w:rPr>
+        <w:t>,</w:t>
+      </w:r>
+    </w:p>
+    <w:p>
+      <w:pPr>
+        <w:autoSpaceDE w:val="0"/>
+        <w:autoSpaceDN w:val="0"/>
+        <w:adjustRightInd w:val="0"/>
+        <w:spacing w:after="0" w:line="240" w:lineRule="auto"/>
+        <w:rPr>
+          <w:rFonts w:ascii="Consolas" w:hAnsi="Consolas" w:cs="Consolas"/>
+          <w:color w:val="000000"/>
+          <w:sz w:val="19"/>
+          <w:szCs w:val="19"/>
+        </w:rPr>
+      </w:pPr>
+      <w:r>
+        <w:rPr>
+          <w:rFonts w:ascii="Consolas" w:hAnsi="Consolas" w:cs="Consolas"/>
+          <w:color w:val="000000"/>
+          <w:sz w:val="19"/>
+          <w:szCs w:val="19"/>
+        </w:rPr>
+        <w:t xml:space="preserve">                </w:t>
+      </w:r>
+      <w:proofErr w:type="spellStart"/>
+      <w:r>
+        <w:rPr>
+          <w:rFonts w:ascii="Consolas" w:hAnsi="Consolas" w:cs="Consolas"/>
+          <w:color w:val="000000"/>
+          <w:sz w:val="19"/>
+          <w:szCs w:val="19"/>
+        </w:rPr>
+        <w:t>RequireDigit</w:t>
+      </w:r>
+      <w:proofErr w:type="spellEnd"/>
+      <w:r>
+        <w:rPr>
+          <w:rFonts w:ascii="Consolas" w:hAnsi="Consolas" w:cs="Consolas"/>
+          <w:color w:val="000000"/>
+          <w:sz w:val="19"/>
+          <w:szCs w:val="19"/>
+        </w:rPr>
+        <w:t xml:space="preserve"> = </w:t>
+      </w:r>
+      <w:r>
+        <w:rPr>
+          <w:rFonts w:ascii="Consolas" w:hAnsi="Consolas" w:cs="Consolas"/>
+          <w:color w:val="0000FF"/>
+          <w:sz w:val="19"/>
+          <w:szCs w:val="19"/>
+        </w:rPr>
+        <w:t>true</w:t>
+      </w:r>
+      <w:r>
+        <w:rPr>
+          <w:rFonts w:ascii="Consolas" w:hAnsi="Consolas" w:cs="Consolas"/>
+          <w:color w:val="000000"/>
+          <w:sz w:val="19"/>
+          <w:szCs w:val="19"/>
+        </w:rPr>
+        <w:t>,</w:t>
+      </w:r>
+    </w:p>
+    <w:p>
+      <w:pPr>
+        <w:autoSpaceDE w:val="0"/>
+        <w:autoSpaceDN w:val="0"/>
+        <w:adjustRightInd w:val="0"/>
+        <w:spacing w:after="0" w:line="240" w:lineRule="auto"/>
+        <w:rPr>
+          <w:rFonts w:ascii="Consolas" w:hAnsi="Consolas" w:cs="Consolas"/>
+          <w:color w:val="000000"/>
+          <w:sz w:val="19"/>
+          <w:szCs w:val="19"/>
+        </w:rPr>
+      </w:pPr>
+      <w:r>
+        <w:rPr>
+          <w:rFonts w:ascii="Consolas" w:hAnsi="Consolas" w:cs="Consolas"/>
+          <w:color w:val="000000"/>
+          <w:sz w:val="19"/>
+          <w:szCs w:val="19"/>
+        </w:rPr>
+        <w:t xml:space="preserve">                </w:t>
+      </w:r>
+      <w:proofErr w:type="spellStart"/>
+      <w:r>
+        <w:rPr>
+          <w:rFonts w:ascii="Consolas" w:hAnsi="Consolas" w:cs="Consolas"/>
+          <w:color w:val="000000"/>
+          <w:sz w:val="19"/>
+          <w:szCs w:val="19"/>
+        </w:rPr>
+        <w:t>RequireLowercase</w:t>
+      </w:r>
+      <w:proofErr w:type="spellEnd"/>
+      <w:r>
+        <w:rPr>
+          <w:rFonts w:ascii="Consolas" w:hAnsi="Consolas" w:cs="Consolas"/>
+          <w:color w:val="000000"/>
+          <w:sz w:val="19"/>
+          <w:szCs w:val="19"/>
+        </w:rPr>
+        <w:t xml:space="preserve"> = </w:t>
+      </w:r>
+      <w:r>
+        <w:rPr>
+          <w:rFonts w:ascii="Consolas" w:hAnsi="Consolas" w:cs="Consolas"/>
+          <w:color w:val="0000FF"/>
+          <w:sz w:val="19"/>
+          <w:szCs w:val="19"/>
+        </w:rPr>
+        <w:t>true</w:t>
+      </w:r>
+      <w:r>
+        <w:rPr>
+          <w:rFonts w:ascii="Consolas" w:hAnsi="Consolas" w:cs="Consolas"/>
+          <w:color w:val="000000"/>
+          <w:sz w:val="19"/>
+          <w:szCs w:val="19"/>
+        </w:rPr>
+        <w:t>,</w:t>
+      </w:r>
+    </w:p>
+    <w:p>
+      <w:pPr>
+        <w:autoSpaceDE w:val="0"/>
+        <w:autoSpaceDN w:val="0"/>
+        <w:adjustRightInd w:val="0"/>
+        <w:spacing w:after="0" w:line="240" w:lineRule="auto"/>
+        <w:rPr>
+          <w:rFonts w:ascii="Consolas" w:hAnsi="Consolas" w:cs="Consolas"/>
+          <w:color w:val="000000"/>
+          <w:sz w:val="19"/>
+          <w:szCs w:val="19"/>
+        </w:rPr>
+      </w:pPr>
+      <w:r>
+        <w:rPr>
+          <w:rFonts w:ascii="Consolas" w:hAnsi="Consolas" w:cs="Consolas"/>
+          <w:color w:val="000000"/>
+          <w:sz w:val="19"/>
+          <w:szCs w:val="19"/>
+        </w:rPr>
+        <w:t xml:space="preserve">                </w:t>
+      </w:r>
+      <w:proofErr w:type="spellStart"/>
+      <w:r>
+        <w:rPr>
+          <w:rFonts w:ascii="Consolas" w:hAnsi="Consolas" w:cs="Consolas"/>
+          <w:color w:val="000000"/>
+          <w:sz w:val="19"/>
+          <w:szCs w:val="19"/>
+        </w:rPr>
+        <w:t>RequireUppercase</w:t>
+      </w:r>
+      <w:proofErr w:type="spellEnd"/>
+      <w:r>
+        <w:rPr>
+          <w:rFonts w:ascii="Consolas" w:hAnsi="Consolas" w:cs="Consolas"/>
+          <w:color w:val="000000"/>
+          <w:sz w:val="19"/>
+          <w:szCs w:val="19"/>
+        </w:rPr>
+        <w:t xml:space="preserve"> = </w:t>
+      </w:r>
+      <w:r>
+        <w:rPr>
+          <w:rFonts w:ascii="Consolas" w:hAnsi="Consolas" w:cs="Consolas"/>
+          <w:color w:val="0000FF"/>
+          <w:sz w:val="19"/>
+          <w:szCs w:val="19"/>
+        </w:rPr>
+        <w:t>true</w:t>
+      </w:r>
+      <w:r>
+        <w:rPr>
+          <w:rFonts w:ascii="Consolas" w:hAnsi="Consolas" w:cs="Consolas"/>
+          <w:color w:val="000000"/>
+          <w:sz w:val="19"/>
+          <w:szCs w:val="19"/>
+        </w:rPr>
+        <w:t>,</w:t>
+      </w:r>
+    </w:p>
+    <w:p>
+      <w:pPr>
+        <w:tabs>
+          <w:tab w:val="right" w:pos="8838"/>
+        </w:tabs>
+        <w:autoSpaceDE w:val="0"/>
+        <w:autoSpaceDN w:val="0"/>
+        <w:adjustRightInd w:val="0"/>
+        <w:spacing w:after="0" w:line="240" w:lineRule="auto"/>
+        <w:rPr>
+          <w:rFonts w:ascii="Consolas" w:hAnsi="Consolas" w:cs="Consolas"/>
+          <w:color w:val="000000"/>
+          <w:sz w:val="19"/>
+          <w:szCs w:val="19"/>
+        </w:rPr>
+      </w:pPr>
+      <w:r>
+        <w:rPr>
+          <w:rFonts w:ascii="Consolas" w:hAnsi="Consolas" w:cs="Consolas"/>
+          <w:color w:val="000000"/>
+          <w:sz w:val="19"/>
+          <w:szCs w:val="19"/>
+        </w:rPr>
+        <w:t xml:space="preserve">            };</w:t>
+      </w:r>
+      <w:r>
+        <w:rPr>
+          <w:rFonts w:ascii="Consolas" w:hAnsi="Consolas" w:cs="Consolas"/>
+          <w:color w:val="000000"/>
+          <w:sz w:val="19"/>
+          <w:szCs w:val="19"/>
+        </w:rPr>
+        <w:tab/>
+      </w:r>
+    </w:p>
+    <w:p>
+      <w:pPr>
+        <w:autoSpaceDE w:val="0"/>
+        <w:autoSpaceDN w:val="0"/>
+        <w:adjustRightInd w:val="0"/>
+        <w:spacing w:after="0" w:line="240" w:lineRule="auto"/>
+        <w:rPr>
+          <w:rFonts w:ascii="Consolas" w:hAnsi="Consolas" w:cs="Consolas"/>
+          <w:color w:val="000000"/>
+          <w:sz w:val="19"/>
+          <w:szCs w:val="19"/>
+        </w:rPr>
+      </w:pPr>
+    </w:p>
+    <w:p>
+      <w:pPr>
+        <w:autoSpaceDE w:val="0"/>
+        <w:autoSpaceDN w:val="0"/>
+        <w:adjustRightInd w:val="0"/>
+        <w:spacing w:after="0" w:line="240" w:lineRule="auto"/>
+        <w:rPr>
+          <w:rFonts w:ascii="Consolas" w:hAnsi="Consolas" w:cs="Consolas"/>
+          <w:color w:val="000000"/>
+          <w:sz w:val="19"/>
+          <w:szCs w:val="19"/>
+        </w:rPr>
+      </w:pPr>
+      <w:r>
+        <w:rPr>
+          <w:rFonts w:ascii="Consolas" w:hAnsi="Consolas" w:cs="Consolas"/>
+          <w:color w:val="000000"/>
+          <w:sz w:val="19"/>
+          <w:szCs w:val="19"/>
+        </w:rPr>
+        <w:t>/*AHORA VAMOS A REFERENCIAS LOS PROYECTO PARA QUE QUEDEN UNIDOS SEGÚN LA PROGRAMACION DISTRIBUIDA*/</w:t>
+      </w:r>
+      <w:r>
+        <w:rPr>
+          <w:rFonts w:ascii="Consolas" w:hAnsi="Consolas" w:cs="Consolas"/>
+          <w:color w:val="000000"/>
+          <w:sz w:val="19"/>
+          <w:szCs w:val="19"/>
+        </w:rPr>
+        <w:t xml:space="preserve"> (ADD REFERENCE)</w:t>
+      </w:r>
+    </w:p>
+    <w:p>
+      <w:pPr>
+        <w:autoSpaceDE w:val="0"/>
+        <w:autoSpaceDN w:val="0"/>
+        <w:adjustRightInd w:val="0"/>
+        <w:spacing w:after="0" w:line="240" w:lineRule="auto"/>
+        <w:rPr>
+          <w:rFonts w:ascii="Consolas" w:hAnsi="Consolas" w:cs="Consolas"/>
+          <w:color w:val="000000"/>
+          <w:sz w:val="19"/>
+          <w:szCs w:val="19"/>
+        </w:rPr>
+      </w:pPr>
+    </w:p>
+    <w:p>
+      <w:pPr>
+        <w:autoSpaceDE w:val="0"/>
+        <w:autoSpaceDN w:val="0"/>
+        <w:adjustRightInd w:val="0"/>
+        <w:spacing w:after="0" w:line="240" w:lineRule="auto"/>
+        <w:rPr>
+          <w:rFonts w:ascii="Consolas" w:hAnsi="Consolas" w:cs="Consolas"/>
+          <w:color w:val="000000"/>
+          <w:sz w:val="19"/>
+          <w:szCs w:val="19"/>
+        </w:rPr>
+      </w:pPr>
+      <w:r>
+        <w:rPr>
+          <w:rFonts w:ascii="Consolas" w:hAnsi="Consolas" w:cs="Consolas"/>
+          <w:color w:val="000000"/>
+          <w:sz w:val="19"/>
+          <w:szCs w:val="19"/>
+        </w:rPr>
+        <w:t>PROYECTO DOMAIN----USA---COMMON</w:t>
+      </w:r>
+    </w:p>
+    <w:p>
+      <w:pPr>
+        <w:autoSpaceDE w:val="0"/>
+        <w:autoSpaceDN w:val="0"/>
+        <w:adjustRightInd w:val="0"/>
+        <w:spacing w:after="0" w:line="240" w:lineRule="auto"/>
+        <w:rPr>
+          <w:rFonts w:ascii="Consolas" w:hAnsi="Consolas" w:cs="Consolas"/>
+          <w:color w:val="000000"/>
+          <w:sz w:val="19"/>
+          <w:szCs w:val="19"/>
+        </w:rPr>
+      </w:pPr>
+      <w:r>
+        <w:rPr>
+          <w:rFonts w:ascii="Consolas" w:hAnsi="Consolas" w:cs="Consolas"/>
+          <w:color w:val="000000"/>
+          <w:sz w:val="19"/>
+          <w:szCs w:val="19"/>
+        </w:rPr>
+        <w:t>PROYECTO API-------USA---COMMON Y A DOMAIN</w:t>
+      </w:r>
+    </w:p>
+    <w:p>
+      <w:pPr>
+        <w:autoSpaceDE w:val="0"/>
+        <w:autoSpaceDN w:val="0"/>
+        <w:adjustRightInd w:val="0"/>
+        <w:spacing w:after="0" w:line="240" w:lineRule="auto"/>
+        <w:rPr>
+          <w:rFonts w:ascii="Consolas" w:hAnsi="Consolas" w:cs="Consolas"/>
+          <w:color w:val="000000"/>
+          <w:sz w:val="19"/>
+          <w:szCs w:val="19"/>
+        </w:rPr>
+      </w:pPr>
+      <w:r>
+        <w:rPr>
+          <w:rFonts w:ascii="Consolas" w:hAnsi="Consolas" w:cs="Consolas"/>
+          <w:color w:val="000000"/>
+          <w:sz w:val="19"/>
+          <w:szCs w:val="19"/>
+        </w:rPr>
+        <w:t>PROYECTO BACKEND---USA----COMMON Y A DOMAIN</w:t>
+      </w:r>
+    </w:p>
+    <w:p>
+      <w:pPr>
+        <w:autoSpaceDE w:val="0"/>
+        <w:autoSpaceDN w:val="0"/>
+        <w:adjustRightInd w:val="0"/>
+        <w:spacing w:after="0" w:line="240" w:lineRule="auto"/>
+        <w:rPr>
+          <w:rFonts w:ascii="Consolas" w:hAnsi="Consolas" w:cs="Consolas"/>
+          <w:color w:val="000000"/>
+          <w:sz w:val="19"/>
+          <w:szCs w:val="19"/>
+        </w:rPr>
+      </w:pPr>
+    </w:p>
+    <w:p>
+      <w:pPr>
+        <w:autoSpaceDE w:val="0"/>
+        <w:autoSpaceDN w:val="0"/>
+        <w:adjustRightInd w:val="0"/>
+        <w:spacing w:after="0" w:line="240" w:lineRule="auto"/>
+        <w:rPr>
+          <w:rFonts w:ascii="Consolas" w:hAnsi="Consolas" w:cs="Consolas"/>
+          <w:color w:val="000000"/>
+          <w:sz w:val="19"/>
+          <w:szCs w:val="19"/>
+        </w:rPr>
+      </w:pPr>
+      <w:r>
+        <w:rPr>
+          <w:rFonts w:ascii="Consolas" w:hAnsi="Consolas" w:cs="Consolas"/>
+          <w:color w:val="000000"/>
+          <w:sz w:val="19"/>
+          <w:szCs w:val="19"/>
+        </w:rPr>
+        <w:t>/*AHORA NOS VAMOS AL NUGGET MANAGE PACKAGE Y LE INSTALAMOS A TODOS LOS SIGUIENTES PAQUETES*/</w:t>
+      </w:r>
+    </w:p>
+    <w:p>
+      <w:pPr>
+        <w:autoSpaceDE w:val="0"/>
+        <w:autoSpaceDN w:val="0"/>
+        <w:adjustRightInd w:val="0"/>
+        <w:spacing w:after="0" w:line="240" w:lineRule="auto"/>
+        <w:rPr>
+          <w:rFonts w:ascii="Consolas" w:hAnsi="Consolas" w:cs="Consolas"/>
+          <w:color w:val="000000"/>
+          <w:sz w:val="19"/>
+          <w:szCs w:val="19"/>
+        </w:rPr>
+      </w:pPr>
+    </w:p>
+    <w:p>
+      <w:pPr>
+        <w:autoSpaceDE w:val="0"/>
+        <w:autoSpaceDN w:val="0"/>
+        <w:adjustRightInd w:val="0"/>
+        <w:spacing w:after="0" w:line="240" w:lineRule="auto"/>
+        <w:rPr>
+          <w:rFonts w:ascii="Consolas" w:hAnsi="Consolas" w:cs="Consolas"/>
+          <w:color w:val="000000"/>
+          <w:sz w:val="19"/>
+          <w:szCs w:val="19"/>
+        </w:rPr>
+      </w:pPr>
+      <w:r>
+        <w:rPr>
+          <w:rFonts w:ascii="Consolas" w:hAnsi="Consolas" w:cs="Consolas"/>
+          <w:color w:val="000000"/>
+          <w:sz w:val="19"/>
+          <w:szCs w:val="19"/>
+        </w:rPr>
+        <w:t>NEWTONSOFT.JSON</w:t>
+      </w:r>
+    </w:p>
+    <w:p>
+      <w:pPr>
+        <w:autoSpaceDE w:val="0"/>
+        <w:autoSpaceDN w:val="0"/>
+        <w:adjustRightInd w:val="0"/>
+        <w:spacing w:after="0" w:line="240" w:lineRule="auto"/>
+        <w:rPr>
+          <w:rFonts w:ascii="Consolas" w:hAnsi="Consolas" w:cs="Consolas"/>
+          <w:color w:val="000000"/>
+          <w:sz w:val="19"/>
+          <w:szCs w:val="19"/>
+        </w:rPr>
+      </w:pPr>
+    </w:p>
+    <w:p>
+      <w:pPr>
+        <w:rPr>
+          <w:rFonts w:cstheme="minorHAnsi"/>
+          <w:sz w:val="19"/>
+          <w:szCs w:val="19"/>
+        </w:rPr>
+      </w:pPr>
+    </w:p>
+    <w:p>
+      <w:pPr>
+        <w:rPr>
+          <w:rFonts w:cstheme="minorHAnsi"/>
+          <w:sz w:val="19"/>
+          <w:szCs w:val="19"/>
+        </w:rPr>
+      </w:pPr>
+    </w:p>
+    <w:p>
+      <w:pPr>
+        <w:rPr>
+          <w:rFonts w:cstheme="minorHAnsi"/>
+          <w:sz w:val="19"/>
+          <w:szCs w:val="19"/>
+        </w:rPr>
+      </w:pPr>
+      <w:r>
+        <w:rPr>
+          <w:rFonts w:cstheme="minorHAnsi"/>
+          <w:sz w:val="19"/>
+          <w:szCs w:val="19"/>
+        </w:rPr>
+        <w:t>/*MODIFICANDO EL COMMON*/</w:t>
+      </w:r>
+    </w:p>
+    <w:p>
+      <w:pPr>
+        <w:rPr>
+          <w:rFonts w:cstheme="minorHAnsi"/>
+          <w:sz w:val="19"/>
+          <w:szCs w:val="19"/>
+        </w:rPr>
+      </w:pPr>
+    </w:p>
+    <w:p>
+      <w:pPr>
+        <w:rPr>
+          <w:rFonts w:cstheme="minorHAnsi"/>
+          <w:sz w:val="19"/>
+          <w:szCs w:val="19"/>
+        </w:rPr>
+      </w:pPr>
+      <w:r>
+        <w:rPr>
+          <w:rFonts w:cstheme="minorHAnsi"/>
+          <w:sz w:val="19"/>
+          <w:szCs w:val="19"/>
+        </w:rPr>
+        <w:t xml:space="preserve">Eliminamos la clase que nos crea por default </w:t>
+      </w:r>
+    </w:p>
+    <w:p>
+      <w:pPr>
+        <w:rPr>
+          <w:rFonts w:cstheme="minorHAnsi"/>
+          <w:sz w:val="19"/>
+          <w:szCs w:val="19"/>
+        </w:rPr>
+      </w:pPr>
+      <w:r>
+        <w:rPr>
+          <w:rFonts w:cstheme="minorHAnsi"/>
+          <w:sz w:val="19"/>
+          <w:szCs w:val="19"/>
+        </w:rPr>
+        <w:t xml:space="preserve">AGREGAMOS UNA CARPETA DE NOMBRE </w:t>
+      </w:r>
+      <w:proofErr w:type="spellStart"/>
+      <w:r>
+        <w:rPr>
+          <w:rFonts w:cstheme="minorHAnsi"/>
+          <w:b/>
+          <w:sz w:val="19"/>
+          <w:szCs w:val="19"/>
+        </w:rPr>
+        <w:t>Models</w:t>
+      </w:r>
+      <w:proofErr w:type="spellEnd"/>
+      <w:r>
+        <w:rPr>
+          <w:rFonts w:cstheme="minorHAnsi"/>
+          <w:b/>
+          <w:sz w:val="19"/>
+          <w:szCs w:val="19"/>
+        </w:rPr>
+        <w:t xml:space="preserve"> </w:t>
+      </w:r>
+      <w:r>
+        <w:rPr>
+          <w:rFonts w:cstheme="minorHAnsi"/>
+          <w:sz w:val="19"/>
+          <w:szCs w:val="19"/>
+        </w:rPr>
+        <w:t xml:space="preserve">luego lo que hacemos es crea una clase a la que llamaremos </w:t>
+      </w:r>
+      <w:proofErr w:type="spellStart"/>
+      <w:r>
+        <w:rPr>
+          <w:rFonts w:cstheme="minorHAnsi"/>
+          <w:sz w:val="19"/>
+          <w:szCs w:val="19"/>
+        </w:rPr>
+        <w:t>Product.cs</w:t>
+      </w:r>
+      <w:proofErr w:type="spellEnd"/>
+      <w:r>
+        <w:rPr>
+          <w:rFonts w:cstheme="minorHAnsi"/>
+          <w:sz w:val="19"/>
+          <w:szCs w:val="19"/>
+        </w:rPr>
+        <w:t xml:space="preserve"> y ahí  sus atributos</w:t>
+      </w:r>
+    </w:p>
+    <w:p>
+      <w:pPr>
+        <w:rPr>
+          <w:rFonts w:cstheme="minorHAnsi"/>
+          <w:sz w:val="19"/>
+          <w:szCs w:val="19"/>
+        </w:rPr>
+      </w:pPr>
+    </w:p>
+    <w:p>
+      <w:pPr>
+        <w:rPr>
+          <w:rFonts w:cstheme="minorHAnsi"/>
+          <w:sz w:val="19"/>
+          <w:szCs w:val="19"/>
+        </w:rPr>
+      </w:pPr>
+      <w:r>
+        <w:rPr>
+          <w:rFonts w:cstheme="minorHAnsi"/>
+          <w:sz w:val="19"/>
+          <w:szCs w:val="19"/>
+        </w:rPr>
+        <w:t>/*MODIFICANDO EL DOMAIN*/</w:t>
+      </w:r>
+    </w:p>
+    <w:p>
+      <w:pPr>
+        <w:rPr>
+          <w:rFonts w:cstheme="minorHAnsi"/>
+          <w:sz w:val="19"/>
+          <w:szCs w:val="19"/>
+        </w:rPr>
+      </w:pPr>
+      <w:r>
+        <w:rPr>
+          <w:rFonts w:cstheme="minorHAnsi"/>
+          <w:sz w:val="19"/>
+          <w:szCs w:val="19"/>
+        </w:rPr>
+        <w:t xml:space="preserve">HA ESTE LE VAMOS AGREGAR EL NUGGET ENTITY FRAMEWORK Y VAMOS A ELIMINAR LA CLASE QUE NOS CREA POR DEFAULT, LUEGO UNA CARPETA DE NOMBRE </w:t>
+      </w:r>
+      <w:proofErr w:type="spellStart"/>
+      <w:r>
+        <w:rPr>
+          <w:rFonts w:cstheme="minorHAnsi"/>
+          <w:b/>
+          <w:sz w:val="19"/>
+          <w:szCs w:val="19"/>
+        </w:rPr>
+        <w:t>Models</w:t>
+      </w:r>
+      <w:proofErr w:type="spellEnd"/>
+      <w:r>
+        <w:rPr>
+          <w:rFonts w:cstheme="minorHAnsi"/>
+          <w:sz w:val="19"/>
+          <w:szCs w:val="19"/>
+        </w:rPr>
+        <w:t xml:space="preserve"> y dentro de esta una clase de nombre </w:t>
+      </w:r>
+      <w:proofErr w:type="spellStart"/>
+      <w:r>
+        <w:rPr>
+          <w:rFonts w:cstheme="minorHAnsi"/>
+          <w:b/>
+          <w:sz w:val="19"/>
+          <w:szCs w:val="19"/>
+        </w:rPr>
+        <w:t>DataContext.cs</w:t>
+      </w:r>
+      <w:proofErr w:type="spellEnd"/>
+    </w:p>
+    <w:p>
+      <w:pPr>
+        <w:autoSpaceDE w:val="0"/>
+        <w:autoSpaceDN w:val="0"/>
+        <w:adjustRightInd w:val="0"/>
+        <w:spacing w:after="0" w:line="240" w:lineRule="auto"/>
+        <w:rPr>
+          <w:rFonts w:ascii="Consolas" w:hAnsi="Consolas" w:cs="Consolas"/>
+          <w:color w:val="000000"/>
+          <w:sz w:val="19"/>
+          <w:szCs w:val="19"/>
+        </w:rPr>
+      </w:pPr>
+      <w:proofErr w:type="spellStart"/>
+      <w:proofErr w:type="gramStart"/>
+      <w:r>
+        <w:rPr>
+          <w:rFonts w:ascii="Consolas" w:hAnsi="Consolas" w:cs="Consolas"/>
+          <w:color w:val="0000FF"/>
+          <w:sz w:val="19"/>
+          <w:szCs w:val="19"/>
+        </w:rPr>
+        <w:t>public</w:t>
+      </w:r>
+      <w:proofErr w:type="spellEnd"/>
+      <w:proofErr w:type="gramEnd"/>
+      <w:r>
+        <w:rPr>
+          <w:rFonts w:ascii="Consolas" w:hAnsi="Consolas" w:cs="Consolas"/>
+          <w:color w:val="000000"/>
+          <w:sz w:val="19"/>
+          <w:szCs w:val="19"/>
+        </w:rPr>
+        <w:t xml:space="preserve"> </w:t>
+      </w:r>
+      <w:proofErr w:type="spellStart"/>
+      <w:r>
+        <w:rPr>
+          <w:rFonts w:ascii="Consolas" w:hAnsi="Consolas" w:cs="Consolas"/>
+          <w:color w:val="0000FF"/>
+          <w:sz w:val="19"/>
+          <w:szCs w:val="19"/>
+        </w:rPr>
+        <w:t>class</w:t>
+      </w:r>
+      <w:proofErr w:type="spellEnd"/>
+      <w:r>
+        <w:rPr>
+          <w:rFonts w:ascii="Consolas" w:hAnsi="Consolas" w:cs="Consolas"/>
+          <w:color w:val="000000"/>
+          <w:sz w:val="19"/>
+          <w:szCs w:val="19"/>
+        </w:rPr>
+        <w:t xml:space="preserve"> </w:t>
+      </w:r>
+      <w:proofErr w:type="spellStart"/>
+      <w:r>
+        <w:rPr>
+          <w:rFonts w:ascii="Consolas" w:hAnsi="Consolas" w:cs="Consolas"/>
+          <w:color w:val="2B91AF"/>
+          <w:sz w:val="19"/>
+          <w:szCs w:val="19"/>
+        </w:rPr>
+        <w:t>DataContext</w:t>
+      </w:r>
+      <w:r>
+        <w:rPr>
+          <w:rFonts w:ascii="Consolas" w:hAnsi="Consolas" w:cs="Consolas"/>
+          <w:color w:val="000000"/>
+          <w:sz w:val="19"/>
+          <w:szCs w:val="19"/>
+        </w:rPr>
+        <w:t>:DbContext</w:t>
+      </w:r>
+      <w:proofErr w:type="spellEnd"/>
+    </w:p>
+    <w:p>
+      <w:pPr>
+        <w:autoSpaceDE w:val="0"/>
+        <w:autoSpaceDN w:val="0"/>
+        <w:adjustRightInd w:val="0"/>
+        <w:spacing w:after="0" w:line="240" w:lineRule="auto"/>
+        <w:rPr>
+          <w:rFonts w:ascii="Consolas" w:hAnsi="Consolas" w:cs="Consolas"/>
+          <w:color w:val="000000"/>
+          <w:sz w:val="19"/>
+          <w:szCs w:val="19"/>
+        </w:rPr>
+      </w:pPr>
+      <w:r>
+        <w:rPr>
+          <w:rFonts w:ascii="Consolas" w:hAnsi="Consolas" w:cs="Consolas"/>
+          <w:color w:val="000000"/>
+          <w:sz w:val="19"/>
+          <w:szCs w:val="19"/>
+        </w:rPr>
+        <w:t xml:space="preserve">    {</w:t>
+      </w:r>
+    </w:p>
+    <w:p>
+      <w:pPr>
+        <w:autoSpaceDE w:val="0"/>
+        <w:autoSpaceDN w:val="0"/>
+        <w:adjustRightInd w:val="0"/>
+        <w:spacing w:after="0" w:line="240" w:lineRule="auto"/>
+        <w:rPr>
+          <w:rFonts w:ascii="Consolas" w:hAnsi="Consolas" w:cs="Consolas"/>
+          <w:color w:val="000000"/>
+          <w:sz w:val="19"/>
+          <w:szCs w:val="19"/>
+        </w:rPr>
+      </w:pPr>
+      <w:r>
+        <w:rPr>
+          <w:rFonts w:ascii="Consolas" w:hAnsi="Consolas" w:cs="Consolas"/>
+          <w:color w:val="000000"/>
+          <w:sz w:val="19"/>
+          <w:szCs w:val="19"/>
+        </w:rPr>
+        <w:t xml:space="preserve">        </w:t>
+      </w:r>
+      <w:proofErr w:type="spellStart"/>
+      <w:proofErr w:type="gramStart"/>
+      <w:r>
+        <w:rPr>
+          <w:rFonts w:ascii="Consolas" w:hAnsi="Consolas" w:cs="Consolas"/>
+          <w:color w:val="0000FF"/>
+          <w:sz w:val="19"/>
+          <w:szCs w:val="19"/>
+        </w:rPr>
+        <w:t>public</w:t>
+      </w:r>
+      <w:proofErr w:type="spellEnd"/>
+      <w:proofErr w:type="gramEnd"/>
+      <w:r>
+        <w:rPr>
+          <w:rFonts w:ascii="Consolas" w:hAnsi="Consolas" w:cs="Consolas"/>
+          <w:color w:val="000000"/>
+          <w:sz w:val="19"/>
+          <w:szCs w:val="19"/>
+        </w:rPr>
+        <w:t xml:space="preserve"> </w:t>
+      </w:r>
+      <w:proofErr w:type="spellStart"/>
+      <w:r>
+        <w:rPr>
+          <w:rFonts w:ascii="Consolas" w:hAnsi="Consolas" w:cs="Consolas"/>
+          <w:color w:val="000000"/>
+          <w:sz w:val="19"/>
+          <w:szCs w:val="19"/>
+        </w:rPr>
+        <w:t>DataContext</w:t>
+      </w:r>
+      <w:proofErr w:type="spellEnd"/>
+      <w:r>
+        <w:rPr>
+          <w:rFonts w:ascii="Consolas" w:hAnsi="Consolas" w:cs="Consolas"/>
+          <w:color w:val="000000"/>
+          <w:sz w:val="19"/>
+          <w:szCs w:val="19"/>
+        </w:rPr>
+        <w:t>():</w:t>
+      </w:r>
+      <w:r>
+        <w:rPr>
+          <w:rFonts w:ascii="Consolas" w:hAnsi="Consolas" w:cs="Consolas"/>
+          <w:color w:val="0000FF"/>
+          <w:sz w:val="19"/>
+          <w:szCs w:val="19"/>
+        </w:rPr>
+        <w:t>base</w:t>
+      </w:r>
+      <w:r>
+        <w:rPr>
+          <w:rFonts w:ascii="Consolas" w:hAnsi="Consolas" w:cs="Consolas"/>
+          <w:color w:val="000000"/>
+          <w:sz w:val="19"/>
+          <w:szCs w:val="19"/>
+        </w:rPr>
+        <w:t>(</w:t>
+      </w:r>
+      <w:r>
+        <w:rPr>
+          <w:rFonts w:ascii="Consolas" w:hAnsi="Consolas" w:cs="Consolas"/>
+          <w:color w:val="A31515"/>
+          <w:sz w:val="19"/>
+          <w:szCs w:val="19"/>
+        </w:rPr>
+        <w:t>"</w:t>
+      </w:r>
+      <w:proofErr w:type="spellStart"/>
+      <w:r>
+        <w:rPr>
+          <w:rFonts w:ascii="Consolas" w:hAnsi="Consolas" w:cs="Consolas"/>
+          <w:color w:val="A31515"/>
+          <w:sz w:val="19"/>
+          <w:szCs w:val="19"/>
+        </w:rPr>
+        <w:t>DefaultConnection</w:t>
+      </w:r>
+      <w:proofErr w:type="spellEnd"/>
+      <w:r>
+        <w:rPr>
+          <w:rFonts w:ascii="Consolas" w:hAnsi="Consolas" w:cs="Consolas"/>
+          <w:color w:val="A31515"/>
+          <w:sz w:val="19"/>
+          <w:szCs w:val="19"/>
+        </w:rPr>
+        <w:t>"</w:t>
+      </w:r>
+      <w:r>
+        <w:rPr>
+          <w:rFonts w:ascii="Consolas" w:hAnsi="Consolas" w:cs="Consolas"/>
+          <w:color w:val="000000"/>
+          <w:sz w:val="19"/>
+          <w:szCs w:val="19"/>
+        </w:rPr>
+        <w:t>)</w:t>
+      </w:r>
+    </w:p>
+    <w:p>
+      <w:pPr>
+        <w:autoSpaceDE w:val="0"/>
+        <w:autoSpaceDN w:val="0"/>
+        <w:adjustRightInd w:val="0"/>
+        <w:spacing w:after="0" w:line="240" w:lineRule="auto"/>
+        <w:rPr>
+          <w:rFonts w:ascii="Consolas" w:hAnsi="Consolas" w:cs="Consolas"/>
+          <w:color w:val="000000"/>
+          <w:sz w:val="19"/>
+          <w:szCs w:val="19"/>
+        </w:rPr>
+      </w:pPr>
+      <w:r>
+        <w:rPr>
+          <w:rFonts w:ascii="Consolas" w:hAnsi="Consolas" w:cs="Consolas"/>
+          <w:color w:val="000000"/>
+          <w:sz w:val="19"/>
+          <w:szCs w:val="19"/>
+        </w:rPr>
+        <w:t xml:space="preserve">        {</w:t>
+      </w:r>
+    </w:p>
+    <w:p>
+      <w:pPr>
+        <w:autoSpaceDE w:val="0"/>
+        <w:autoSpaceDN w:val="0"/>
+        <w:adjustRightInd w:val="0"/>
+        <w:spacing w:after="0" w:line="240" w:lineRule="auto"/>
+        <w:rPr>
+          <w:rFonts w:ascii="Consolas" w:hAnsi="Consolas" w:cs="Consolas"/>
+          <w:color w:val="000000"/>
+          <w:sz w:val="19"/>
+          <w:szCs w:val="19"/>
+        </w:rPr>
+      </w:pPr>
+    </w:p>
+    <w:p>
+      <w:pPr>
+        <w:autoSpaceDE w:val="0"/>
+        <w:autoSpaceDN w:val="0"/>
+        <w:adjustRightInd w:val="0"/>
+        <w:spacing w:after="0" w:line="240" w:lineRule="auto"/>
+        <w:rPr>
+          <w:rFonts w:ascii="Consolas" w:hAnsi="Consolas" w:cs="Consolas"/>
+          <w:color w:val="000000"/>
+          <w:sz w:val="19"/>
+          <w:szCs w:val="19"/>
+        </w:rPr>
+      </w:pPr>
+      <w:r>
+        <w:rPr>
+          <w:rFonts w:ascii="Consolas" w:hAnsi="Consolas" w:cs="Consolas"/>
+          <w:color w:val="000000"/>
+          <w:sz w:val="19"/>
+          <w:szCs w:val="19"/>
+        </w:rPr>
+        <w:t xml:space="preserve">        }</w:t>
+      </w:r>
+    </w:p>
+    <w:p>
+      <w:pPr>
+        <w:rPr>
+          <w:rFonts w:ascii="Consolas" w:hAnsi="Consolas" w:cs="Consolas"/>
+          <w:color w:val="000000"/>
+          <w:sz w:val="19"/>
+          <w:szCs w:val="19"/>
+        </w:rPr>
+      </w:pPr>
+      <w:r>
+        <w:rPr>
+          <w:rFonts w:ascii="Consolas" w:hAnsi="Consolas" w:cs="Consolas"/>
+          <w:color w:val="000000"/>
+          <w:sz w:val="19"/>
+          <w:szCs w:val="19"/>
+        </w:rPr>
+        <w:t xml:space="preserve">    }</w:t>
+      </w:r>
+    </w:p>
+    <w:p>
+      <w:pPr>
+        <w:rPr>
+          <w:rFonts w:ascii="Consolas" w:hAnsi="Consolas" w:cs="Consolas"/>
+          <w:color w:val="000000"/>
+          <w:sz w:val="19"/>
+          <w:szCs w:val="19"/>
+        </w:rPr>
+      </w:pPr>
+    </w:p>
+    <w:p>
+      <w:pPr>
+        <w:rPr>
+          <w:rFonts w:ascii="Consolas" w:hAnsi="Consolas" w:cs="Consolas"/>
+          <w:color w:val="000000"/>
+          <w:sz w:val="19"/>
+          <w:szCs w:val="19"/>
+        </w:rPr>
+      </w:pPr>
+      <w:r>
+        <w:rPr>
+          <w:rFonts w:ascii="Consolas" w:hAnsi="Consolas" w:cs="Consolas"/>
+          <w:color w:val="000000"/>
+          <w:sz w:val="19"/>
+          <w:szCs w:val="19"/>
+        </w:rPr>
+        <w:t xml:space="preserve">Donde </w:t>
+      </w:r>
+      <w:proofErr w:type="spellStart"/>
+      <w:r>
+        <w:rPr>
+          <w:rFonts w:ascii="Consolas" w:hAnsi="Consolas" w:cs="Consolas"/>
+          <w:color w:val="000000"/>
+          <w:sz w:val="19"/>
+          <w:szCs w:val="19"/>
+        </w:rPr>
+        <w:t>DefaultConnection</w:t>
+      </w:r>
+      <w:proofErr w:type="spellEnd"/>
+      <w:r>
+        <w:rPr>
+          <w:rFonts w:ascii="Consolas" w:hAnsi="Consolas" w:cs="Consolas"/>
+          <w:color w:val="000000"/>
+          <w:sz w:val="19"/>
+          <w:szCs w:val="19"/>
+        </w:rPr>
+        <w:t xml:space="preserve"> es el nombre de la conexión que hay dentro del </w:t>
+      </w:r>
+      <w:proofErr w:type="spellStart"/>
+      <w:r>
+        <w:rPr>
+          <w:rFonts w:ascii="Consolas" w:hAnsi="Consolas" w:cs="Consolas"/>
+          <w:color w:val="000000"/>
+          <w:sz w:val="19"/>
+          <w:szCs w:val="19"/>
+        </w:rPr>
+        <w:t>webconfig</w:t>
+      </w:r>
+      <w:proofErr w:type="spellEnd"/>
+      <w:r>
+        <w:rPr>
+          <w:rFonts w:ascii="Consolas" w:hAnsi="Consolas" w:cs="Consolas"/>
+          <w:color w:val="000000"/>
+          <w:sz w:val="19"/>
+          <w:szCs w:val="19"/>
+        </w:rPr>
+        <w:t xml:space="preserve"> del api y </w:t>
+      </w:r>
+      <w:proofErr w:type="spellStart"/>
+      <w:r>
+        <w:rPr>
+          <w:rFonts w:ascii="Consolas" w:hAnsi="Consolas" w:cs="Consolas"/>
+          <w:color w:val="000000"/>
+          <w:sz w:val="19"/>
+          <w:szCs w:val="19"/>
+        </w:rPr>
+        <w:t>backend</w:t>
+      </w:r>
+      <w:proofErr w:type="spellEnd"/>
+      <w:r>
+        <w:rPr>
+          <w:rFonts w:ascii="Consolas" w:hAnsi="Consolas" w:cs="Consolas"/>
+          <w:color w:val="000000"/>
+          <w:sz w:val="19"/>
+          <w:szCs w:val="19"/>
+        </w:rPr>
+        <w:t>.</w:t>
+      </w:r>
+    </w:p>
+    <w:p>
+      <w:pPr>
+        <w:rPr>
+          <w:rFonts w:ascii="Consolas" w:hAnsi="Consolas" w:cs="Consolas"/>
+          <w:color w:val="000000"/>
+          <w:sz w:val="19"/>
+          <w:szCs w:val="19"/>
+        </w:rPr>
+      </w:pPr>
+      <w:r>
+        <w:rPr>
+          <w:rFonts w:ascii="Consolas" w:hAnsi="Consolas" w:cs="Consolas"/>
+          <w:color w:val="000000"/>
+          <w:sz w:val="19"/>
+          <w:szCs w:val="19"/>
+        </w:rPr>
+        <w:t>/*AGREGANDO EL LOCAL DATA CONTEXT*/</w:t>
+      </w:r>
+    </w:p>
+    <w:p>
+      <w:pPr>
+        <w:rPr>
+          <w:rFonts w:ascii="Consolas" w:hAnsi="Consolas" w:cs="Consolas"/>
+          <w:color w:val="000000"/>
+          <w:sz w:val="19"/>
+          <w:szCs w:val="19"/>
+        </w:rPr>
+      </w:pPr>
+    </w:p>
+    <w:p>
+      <w:pPr>
+        <w:rPr>
+          <w:rFonts w:ascii="Consolas" w:hAnsi="Consolas" w:cs="Consolas"/>
+          <w:b/>
+          <w:color w:val="000000"/>
+          <w:sz w:val="19"/>
+          <w:szCs w:val="19"/>
+        </w:rPr>
+      </w:pPr>
+      <w:r>
+        <w:rPr>
+          <w:rFonts w:ascii="Consolas" w:hAnsi="Consolas" w:cs="Consolas"/>
+          <w:color w:val="000000"/>
+          <w:sz w:val="19"/>
+          <w:szCs w:val="19"/>
+        </w:rPr>
+        <w:t xml:space="preserve">EN EL PROYECTO BACKEND VAMOS A GREGAR UN MODELO QUE LE LLAMAREMOS </w:t>
+      </w:r>
+      <w:proofErr w:type="spellStart"/>
+      <w:r>
+        <w:rPr>
+          <w:rFonts w:ascii="Consolas" w:hAnsi="Consolas" w:cs="Consolas"/>
+          <w:b/>
+          <w:color w:val="000000"/>
+          <w:sz w:val="19"/>
+          <w:szCs w:val="19"/>
+        </w:rPr>
+        <w:t>LocalDataContext</w:t>
+      </w:r>
+      <w:proofErr w:type="spellEnd"/>
+      <w:r>
+        <w:rPr>
+          <w:rFonts w:ascii="Consolas" w:hAnsi="Consolas" w:cs="Consolas"/>
+          <w:b/>
+          <w:color w:val="000000"/>
+          <w:sz w:val="19"/>
+          <w:szCs w:val="19"/>
+        </w:rPr>
+        <w:t xml:space="preserve"> y dentro de este</w:t>
+      </w:r>
+    </w:p>
+    <w:p>
+      <w:pPr>
+        <w:autoSpaceDE w:val="0"/>
+        <w:autoSpaceDN w:val="0"/>
+        <w:adjustRightInd w:val="0"/>
+        <w:spacing w:after="0" w:line="240" w:lineRule="auto"/>
+        <w:rPr>
+          <w:rFonts w:ascii="Consolas" w:hAnsi="Consolas" w:cs="Consolas"/>
+          <w:color w:val="000000"/>
+          <w:sz w:val="19"/>
+          <w:szCs w:val="19"/>
+          <w:highlight w:val="yellow"/>
+        </w:rPr>
+      </w:pPr>
+      <w:proofErr w:type="spellStart"/>
+      <w:proofErr w:type="gramStart"/>
+      <w:r>
+        <w:rPr>
+          <w:rFonts w:ascii="Consolas" w:hAnsi="Consolas" w:cs="Consolas"/>
+          <w:color w:val="0000FF"/>
+          <w:sz w:val="19"/>
+          <w:szCs w:val="19"/>
+          <w:highlight w:val="yellow"/>
+        </w:rPr>
+        <w:t>using</w:t>
+      </w:r>
+      <w:proofErr w:type="spellEnd"/>
+      <w:proofErr w:type="gramEnd"/>
+      <w:r>
+        <w:rPr>
+          <w:rFonts w:ascii="Consolas" w:hAnsi="Consolas" w:cs="Consolas"/>
+          <w:color w:val="000000"/>
+          <w:sz w:val="19"/>
+          <w:szCs w:val="19"/>
+          <w:highlight w:val="yellow"/>
+        </w:rPr>
+        <w:t xml:space="preserve"> </w:t>
+      </w:r>
+      <w:proofErr w:type="spellStart"/>
+      <w:r>
+        <w:rPr>
+          <w:rFonts w:ascii="Consolas" w:hAnsi="Consolas" w:cs="Consolas"/>
+          <w:color w:val="000000"/>
+          <w:sz w:val="19"/>
+          <w:szCs w:val="19"/>
+          <w:highlight w:val="yellow"/>
+        </w:rPr>
+        <w:t>Sales.Domain.Models</w:t>
+      </w:r>
+      <w:proofErr w:type="spellEnd"/>
+      <w:r>
+        <w:rPr>
+          <w:rFonts w:ascii="Consolas" w:hAnsi="Consolas" w:cs="Consolas"/>
+          <w:color w:val="000000"/>
+          <w:sz w:val="19"/>
+          <w:szCs w:val="19"/>
+          <w:highlight w:val="yellow"/>
+        </w:rPr>
+        <w:t>;</w:t>
+      </w:r>
+    </w:p>
+    <w:p>
+      <w:pPr>
+        <w:autoSpaceDE w:val="0"/>
+        <w:autoSpaceDN w:val="0"/>
+        <w:adjustRightInd w:val="0"/>
+        <w:spacing w:after="0" w:line="240" w:lineRule="auto"/>
+        <w:rPr>
+          <w:rFonts w:ascii="Consolas" w:hAnsi="Consolas" w:cs="Consolas"/>
+          <w:color w:val="000000"/>
+          <w:sz w:val="19"/>
+          <w:szCs w:val="19"/>
+          <w:highlight w:val="yellow"/>
+        </w:rPr>
+      </w:pPr>
+      <w:r>
+        <w:rPr>
+          <w:rFonts w:ascii="Consolas" w:hAnsi="Consolas" w:cs="Consolas"/>
+          <w:color w:val="000000"/>
+          <w:sz w:val="19"/>
+          <w:szCs w:val="19"/>
+          <w:highlight w:val="yellow"/>
+        </w:rPr>
+        <w:t xml:space="preserve">    </w:t>
+      </w:r>
+      <w:proofErr w:type="spellStart"/>
+      <w:proofErr w:type="gramStart"/>
+      <w:r>
+        <w:rPr>
+          <w:rFonts w:ascii="Consolas" w:hAnsi="Consolas" w:cs="Consolas"/>
+          <w:color w:val="0000FF"/>
+          <w:sz w:val="19"/>
+          <w:szCs w:val="19"/>
+          <w:highlight w:val="yellow"/>
+        </w:rPr>
+        <w:t>public</w:t>
+      </w:r>
+      <w:proofErr w:type="spellEnd"/>
+      <w:proofErr w:type="gramEnd"/>
+      <w:r>
+        <w:rPr>
+          <w:rFonts w:ascii="Consolas" w:hAnsi="Consolas" w:cs="Consolas"/>
+          <w:color w:val="000000"/>
+          <w:sz w:val="19"/>
+          <w:szCs w:val="19"/>
+          <w:highlight w:val="yellow"/>
+        </w:rPr>
+        <w:t xml:space="preserve"> </w:t>
+      </w:r>
+      <w:proofErr w:type="spellStart"/>
+      <w:r>
+        <w:rPr>
+          <w:rFonts w:ascii="Consolas" w:hAnsi="Consolas" w:cs="Consolas"/>
+          <w:color w:val="0000FF"/>
+          <w:sz w:val="19"/>
+          <w:szCs w:val="19"/>
+          <w:highlight w:val="yellow"/>
+        </w:rPr>
+        <w:t>class</w:t>
+      </w:r>
+      <w:proofErr w:type="spellEnd"/>
+      <w:r>
+        <w:rPr>
+          <w:rFonts w:ascii="Consolas" w:hAnsi="Consolas" w:cs="Consolas"/>
+          <w:color w:val="000000"/>
+          <w:sz w:val="19"/>
+          <w:szCs w:val="19"/>
+          <w:highlight w:val="yellow"/>
+        </w:rPr>
+        <w:t xml:space="preserve"> </w:t>
+      </w:r>
+      <w:proofErr w:type="spellStart"/>
+      <w:r>
+        <w:rPr>
+          <w:rFonts w:ascii="Consolas" w:hAnsi="Consolas" w:cs="Consolas"/>
+          <w:color w:val="2B91AF"/>
+          <w:sz w:val="19"/>
+          <w:szCs w:val="19"/>
+          <w:highlight w:val="yellow"/>
+        </w:rPr>
+        <w:t>LocalDataContext</w:t>
+      </w:r>
+      <w:r>
+        <w:rPr>
+          <w:rFonts w:ascii="Consolas" w:hAnsi="Consolas" w:cs="Consolas"/>
+          <w:color w:val="000000"/>
+          <w:sz w:val="19"/>
+          <w:szCs w:val="19"/>
+          <w:highlight w:val="yellow"/>
+        </w:rPr>
+        <w:t>:DataContext</w:t>
+      </w:r>
+      <w:proofErr w:type="spellEnd"/>
+    </w:p>
+    <w:p>
+      <w:pPr>
+        <w:autoSpaceDE w:val="0"/>
+        <w:autoSpaceDN w:val="0"/>
+        <w:adjustRightInd w:val="0"/>
+        <w:spacing w:after="0" w:line="240" w:lineRule="auto"/>
+        <w:rPr>
+          <w:rFonts w:ascii="Consolas" w:hAnsi="Consolas" w:cs="Consolas"/>
+          <w:color w:val="000000"/>
+          <w:sz w:val="19"/>
+          <w:szCs w:val="19"/>
+          <w:highlight w:val="yellow"/>
+        </w:rPr>
+      </w:pPr>
+      <w:r>
+        <w:rPr>
+          <w:rFonts w:ascii="Consolas" w:hAnsi="Consolas" w:cs="Consolas"/>
+          <w:color w:val="000000"/>
+          <w:sz w:val="19"/>
+          <w:szCs w:val="19"/>
+          <w:highlight w:val="yellow"/>
+        </w:rPr>
+        <w:t xml:space="preserve">    {</w:t>
+      </w:r>
+    </w:p>
+    <w:p>
+      <w:pPr>
+        <w:rPr>
+          <w:rFonts w:ascii="Consolas" w:hAnsi="Consolas" w:cs="Consolas"/>
+          <w:color w:val="000000"/>
+          <w:sz w:val="19"/>
+          <w:szCs w:val="19"/>
+        </w:rPr>
+      </w:pPr>
+      <w:r>
+        <w:rPr>
+          <w:rFonts w:ascii="Consolas" w:hAnsi="Consolas" w:cs="Consolas"/>
+          <w:color w:val="000000"/>
+          <w:sz w:val="19"/>
+          <w:szCs w:val="19"/>
+          <w:highlight w:val="yellow"/>
+        </w:rPr>
+        <w:t xml:space="preserve">    }</w:t>
+      </w:r>
+    </w:p>
+    <w:p>
+      <w:pPr>
+        <w:rPr>
+          <w:rFonts w:ascii="Consolas" w:hAnsi="Consolas" w:cs="Consolas"/>
+          <w:color w:val="000000"/>
+          <w:sz w:val="19"/>
+          <w:szCs w:val="19"/>
+        </w:rPr>
+      </w:pPr>
+      <w:r>
+        <w:rPr>
+          <w:rFonts w:ascii="Consolas" w:hAnsi="Consolas" w:cs="Consolas"/>
+          <w:color w:val="000000"/>
+          <w:sz w:val="19"/>
+          <w:szCs w:val="19"/>
+        </w:rPr>
+        <w:t xml:space="preserve">Esta clase va heredar de la referencia DOMAIN el </w:t>
+      </w:r>
+      <w:proofErr w:type="spellStart"/>
+      <w:r>
+        <w:rPr>
+          <w:rFonts w:ascii="Consolas" w:hAnsi="Consolas" w:cs="Consolas"/>
+          <w:color w:val="000000"/>
+          <w:sz w:val="19"/>
+          <w:szCs w:val="19"/>
+        </w:rPr>
+        <w:t>context</w:t>
+      </w:r>
+      <w:proofErr w:type="spellEnd"/>
+      <w:r>
+        <w:rPr>
+          <w:rFonts w:ascii="Consolas" w:hAnsi="Consolas" w:cs="Consolas"/>
+          <w:color w:val="000000"/>
+          <w:sz w:val="19"/>
+          <w:szCs w:val="19"/>
+        </w:rPr>
+        <w:t xml:space="preserve"> de conexión, una vez </w:t>
+      </w:r>
+      <w:proofErr w:type="spellStart"/>
+      <w:proofErr w:type="gramStart"/>
+      <w:r>
+        <w:rPr>
+          <w:rFonts w:ascii="Consolas" w:hAnsi="Consolas" w:cs="Consolas"/>
+          <w:color w:val="000000"/>
+          <w:sz w:val="19"/>
+          <w:szCs w:val="19"/>
+        </w:rPr>
+        <w:t>echo</w:t>
+      </w:r>
+      <w:proofErr w:type="spellEnd"/>
+      <w:proofErr w:type="gramEnd"/>
+      <w:r>
+        <w:rPr>
+          <w:rFonts w:ascii="Consolas" w:hAnsi="Consolas" w:cs="Consolas"/>
+          <w:color w:val="000000"/>
+          <w:sz w:val="19"/>
+          <w:szCs w:val="19"/>
+        </w:rPr>
+        <w:t xml:space="preserve"> esto corremos nuevamente el </w:t>
+      </w:r>
+      <w:proofErr w:type="spellStart"/>
+      <w:r>
+        <w:rPr>
+          <w:rFonts w:ascii="Consolas" w:hAnsi="Consolas" w:cs="Consolas"/>
+          <w:color w:val="000000"/>
+          <w:sz w:val="19"/>
+          <w:szCs w:val="19"/>
+        </w:rPr>
+        <w:t>Backend</w:t>
+      </w:r>
+      <w:proofErr w:type="spellEnd"/>
+      <w:r>
+        <w:rPr>
+          <w:rFonts w:ascii="Consolas" w:hAnsi="Consolas" w:cs="Consolas"/>
+          <w:color w:val="000000"/>
+          <w:sz w:val="19"/>
+          <w:szCs w:val="19"/>
+        </w:rPr>
+        <w:t xml:space="preserve"> y  posteriormente creamos nuestro primer controlador</w:t>
+      </w:r>
+    </w:p>
+    <w:p>
+      <w:pPr>
+        <w:rPr>
+          <w:rFonts w:ascii="Consolas" w:hAnsi="Consolas" w:cs="Consolas"/>
+          <w:color w:val="000000"/>
+          <w:sz w:val="19"/>
+          <w:szCs w:val="19"/>
+        </w:rPr>
+      </w:pPr>
+      <w:proofErr w:type="spellStart"/>
+      <w:r>
+        <w:rPr>
+          <w:rFonts w:ascii="Consolas" w:hAnsi="Consolas" w:cs="Consolas"/>
+          <w:color w:val="000000"/>
+          <w:sz w:val="19"/>
+          <w:szCs w:val="19"/>
+        </w:rPr>
+        <w:t>Model</w:t>
+      </w:r>
+      <w:proofErr w:type="spellEnd"/>
+      <w:r>
+        <w:rPr>
+          <w:rFonts w:ascii="Consolas" w:hAnsi="Consolas" w:cs="Consolas"/>
+          <w:color w:val="000000"/>
+          <w:sz w:val="19"/>
+          <w:szCs w:val="19"/>
+        </w:rPr>
+        <w:t xml:space="preserve"> = </w:t>
+      </w:r>
+      <w:proofErr w:type="spellStart"/>
+      <w:r>
+        <w:rPr>
+          <w:rFonts w:ascii="Consolas" w:hAnsi="Consolas" w:cs="Consolas"/>
+          <w:color w:val="000000"/>
+          <w:sz w:val="19"/>
+          <w:szCs w:val="19"/>
+        </w:rPr>
+        <w:t>Sales.Common.Model.Product</w:t>
+      </w:r>
+      <w:proofErr w:type="spellEnd"/>
+    </w:p>
+    <w:p>
+      <w:pPr>
+        <w:rPr>
+          <w:rFonts w:ascii="Consolas" w:hAnsi="Consolas" w:cs="Consolas"/>
+          <w:color w:val="000000"/>
+          <w:sz w:val="19"/>
+          <w:szCs w:val="19"/>
+        </w:rPr>
+      </w:pPr>
+      <w:proofErr w:type="spellStart"/>
+      <w:r>
+        <w:rPr>
+          <w:rFonts w:ascii="Consolas" w:hAnsi="Consolas" w:cs="Consolas"/>
+          <w:color w:val="000000"/>
+          <w:sz w:val="19"/>
+          <w:szCs w:val="19"/>
+        </w:rPr>
+        <w:t>ContextClass</w:t>
+      </w:r>
+      <w:proofErr w:type="spellEnd"/>
+      <w:r>
+        <w:rPr>
+          <w:rFonts w:ascii="Consolas" w:hAnsi="Consolas" w:cs="Consolas"/>
+          <w:color w:val="000000"/>
+          <w:sz w:val="19"/>
+          <w:szCs w:val="19"/>
+        </w:rPr>
+        <w:t xml:space="preserve"> = </w:t>
+      </w:r>
+      <w:proofErr w:type="spellStart"/>
+      <w:r>
+        <w:rPr>
+          <w:rFonts w:ascii="Consolas" w:hAnsi="Consolas" w:cs="Consolas"/>
+          <w:color w:val="000000"/>
+          <w:sz w:val="19"/>
+          <w:szCs w:val="19"/>
+        </w:rPr>
+        <w:t>LocalDBContext</w:t>
+      </w:r>
+      <w:proofErr w:type="spellEnd"/>
+      <w:r>
+        <w:rPr>
+          <w:rFonts w:ascii="Consolas" w:hAnsi="Consolas" w:cs="Consolas"/>
+          <w:color w:val="000000"/>
+          <w:sz w:val="19"/>
+          <w:szCs w:val="19"/>
+        </w:rPr>
+        <w:t xml:space="preserve"> //este ya tiene la conexión del </w:t>
+      </w:r>
+      <w:proofErr w:type="spellStart"/>
+      <w:r>
+        <w:rPr>
+          <w:rFonts w:ascii="Consolas" w:hAnsi="Consolas" w:cs="Consolas"/>
+          <w:color w:val="000000"/>
+          <w:sz w:val="19"/>
+          <w:szCs w:val="19"/>
+        </w:rPr>
+        <w:t>domain</w:t>
+      </w:r>
+      <w:proofErr w:type="spellEnd"/>
+    </w:p>
+    <w:p>
+      <w:pPr>
+        <w:rPr>
+          <w:rFonts w:ascii="Consolas" w:hAnsi="Consolas" w:cs="Consolas"/>
+          <w:color w:val="000000"/>
+          <w:sz w:val="19"/>
+          <w:szCs w:val="19"/>
+        </w:rPr>
+      </w:pPr>
+      <w:r>
+        <w:rPr>
+          <w:rFonts w:ascii="Consolas" w:hAnsi="Consolas" w:cs="Consolas"/>
+          <w:color w:val="000000"/>
+          <w:sz w:val="19"/>
+          <w:szCs w:val="19"/>
+        </w:rPr>
+        <w:t xml:space="preserve">Modo </w:t>
+      </w:r>
+      <w:proofErr w:type="spellStart"/>
+      <w:r>
+        <w:rPr>
+          <w:rFonts w:ascii="Consolas" w:hAnsi="Consolas" w:cs="Consolas"/>
+          <w:color w:val="000000"/>
+          <w:sz w:val="19"/>
+          <w:szCs w:val="19"/>
+        </w:rPr>
+        <w:t>Asyncrono</w:t>
+      </w:r>
+      <w:proofErr w:type="spellEnd"/>
+    </w:p>
+    <w:p>
+      <w:pPr>
+        <w:rPr>
+          <w:rFonts w:ascii="Consolas" w:hAnsi="Consolas" w:cs="Consolas"/>
+          <w:color w:val="000000"/>
+          <w:sz w:val="19"/>
+          <w:szCs w:val="19"/>
+        </w:rPr>
+      </w:pPr>
+      <w:r>
+        <w:rPr>
+          <w:rFonts w:ascii="Consolas" w:hAnsi="Consolas" w:cs="Consolas"/>
+          <w:color w:val="000000"/>
+          <w:sz w:val="19"/>
+          <w:szCs w:val="19"/>
+        </w:rPr>
+        <w:t>Y Creamos.</w:t>
+      </w:r>
+    </w:p>
+    <w:p>
+      <w:pPr>
+        <w:rPr>
+          <w:rFonts w:ascii="Consolas" w:hAnsi="Consolas" w:cs="Consolas"/>
+          <w:color w:val="000000"/>
+          <w:sz w:val="19"/>
+          <w:szCs w:val="19"/>
+        </w:rPr>
+      </w:pPr>
+      <w:r>
+        <w:rPr>
+          <w:rFonts w:ascii="Consolas" w:hAnsi="Consolas" w:cs="Consolas"/>
+          <w:color w:val="000000"/>
+          <w:sz w:val="19"/>
+          <w:szCs w:val="19"/>
+        </w:rPr>
+        <w:t>Como prueba agregamos algunos productos</w:t>
+      </w:r>
+    </w:p>
+    <w:p>
+      <w:pPr>
+        <w:rPr>
+          <w:rFonts w:ascii="Consolas" w:hAnsi="Consolas" w:cs="Consolas"/>
+          <w:color w:val="000000"/>
+          <w:sz w:val="19"/>
+          <w:szCs w:val="19"/>
+        </w:rPr>
+      </w:pPr>
+      <w:r>
+        <w:rPr>
+          <w:rFonts w:ascii="Consolas" w:hAnsi="Consolas" w:cs="Consolas"/>
+          <w:color w:val="000000"/>
+          <w:sz w:val="19"/>
+          <w:szCs w:val="19"/>
+        </w:rPr>
+        <w:t>/******RECUERDA REVISAR LA EVOLUCION DE LA BASE DE DATOS POR FAVOR**/</w:t>
+      </w:r>
+    </w:p>
+    <w:p>
+      <w:pPr>
+        <w:rPr>
+          <w:rFonts w:cstheme="minorHAnsi"/>
+          <w:sz w:val="19"/>
+          <w:szCs w:val="19"/>
         </w:rPr>
       </w:pPr>
       <w:bookmarkStart w:id="0" w:name="_GoBack"/>
       <w:bookmarkEnd w:id="0"/>
     </w:p>
-    <w:p>
-      <w:pPr>
-        <w:ind w:left="360"/>
-      </w:pPr>
+    <w:p/>
+    <w:p/>
+    <w:p/>
+    <w:p>
+      <w:r>
+        <w:lastRenderedPageBreak/>
+        <w:t>/*TRABAJANDO CON LA API*/</w:t>
+      </w:r>
+    </w:p>
+    <w:p>
+      <w:r>
+        <w:t>GET EXTRAE INFORMACION</w:t>
+      </w:r>
+    </w:p>
+    <w:p>
+      <w:r>
+        <w:t>POST CREA COSAS</w:t>
+      </w:r>
+    </w:p>
+    <w:p>
+      <w:r>
+        <w:t>PUT MODIFICAR COSAS</w:t>
+      </w:r>
+    </w:p>
+    <w:p>
+      <w:r>
+        <w:t>DELETE BORRAR COSAS</w:t>
+      </w:r>
     </w:p>
     <w:p>
       <w:pPr>
@@ -723,7 +2698,7 @@
     </w:p>
     <w:sectPr>
       <w:pgSz w:w="12240" w:h="15840"/>
-      <w:pgMar w:top="1417" w:right="1701" w:bottom="1417" w:left="1701" w:header="708" w:footer="708" w:gutter="0"/>
+      <w:pgMar w:top="426" w:right="1701" w:bottom="709" w:left="1701" w:header="708" w:footer="708" w:gutter="0"/>
       <w:cols w:space="708"/>
       <w:docGrid w:linePitch="360"/>
     </w:sectPr>

</xml_diff>

<commit_message>
Migrations and Sales translator
</commit_message>
<xml_diff>
--- a/Sales.docx
+++ b/Sales.docx
@@ -2862,7 +2862,56 @@
         <w:rPr>
           <w:b/>
         </w:rPr>
-        <w:t>/*OJO PARA PROBAR LA API LOCALMENTE PODRAS VER EN EL BACKEND QUE AGREGUE EL CONTROLLADOS PAR API SIN EMBARGO NO ES NECESARIO ESTE EN CAMPO</w:t>
+        <w:t>/*OJO PARA PROBAR LA API LOCALMENTE PODRAS VER EN EL BACKEND QUE AGREGUE EL CONTROLLADOS PAR API SIN EMBARGO NO ES NECESARIO ESTE EN CAMPO*/</w:t>
+      </w:r>
+    </w:p>
+    <w:p>
+      <w:pPr>
+        <w:rPr>
+          <w:b/>
+        </w:rPr>
+      </w:pPr>
+    </w:p>
+    <w:p>
+      <w:pPr>
+        <w:rPr>
+          <w:b/>
+        </w:rPr>
+      </w:pPr>
+      <w:proofErr w:type="spellStart"/>
+      <w:r>
+        <w:rPr>
+          <w:b/>
+        </w:rPr>
+        <w:t>Width</w:t>
+      </w:r>
+      <w:proofErr w:type="spellEnd"/>
+      <w:r>
+        <w:rPr>
+          <w:b/>
+        </w:rPr>
+        <w:t>=”2*”</w:t>
+      </w:r>
+    </w:p>
+    <w:p>
+      <w:pPr>
+        <w:rPr>
+          <w:b/>
+        </w:rPr>
+      </w:pPr>
+      <w:proofErr w:type="spellStart"/>
+      <w:r>
+        <w:rPr>
+          <w:b/>
+        </w:rPr>
+        <w:t>Width</w:t>
+      </w:r>
+      <w:proofErr w:type="spellEnd"/>
+      <w:r>
+        <w:rPr>
+          <w:b/>
+        </w:rPr>
+        <w:t>=”</w:t>
       </w:r>
       <w:bookmarkStart w:id="0" w:name="_GoBack"/>
       <w:bookmarkEnd w:id="0"/>
@@ -2870,8 +2919,15 @@
         <w:rPr>
           <w:b/>
         </w:rPr>
-        <w:t>*/</w:t>
-      </w:r>
+        <w:t>*”</w:t>
+      </w:r>
+    </w:p>
+    <w:p>
+      <w:pPr>
+        <w:rPr>
+          <w:b/>
+        </w:rPr>
+      </w:pPr>
     </w:p>
     <w:p>
       <w:pPr>

</xml_diff>